<commit_message>
Alpha version of root rot extension.
</commit_message>
<xml_diff>
--- a/Docs/Root Rot Pseudocode.docx
+++ b/Docs/Root Rot Pseudocode.docx
@@ -573,12 +573,7 @@
       </w:r>
       <w:proofErr w:type="spellEnd"/>
       <w:r>
-        <w:t xml:space="preserve"> equals 0 when soil is saturated and in</w:t>
-      </w:r>
-      <w:bookmarkStart w:id="0" w:name="_GoBack"/>
-      <w:bookmarkEnd w:id="0"/>
-      <w:r>
-        <w:t xml:space="preserve">creases as water is reduced.  A </w:t>
+        <w:t xml:space="preserve"> equals 0 when soil is saturated and increases as water is reduced.  A </w:t>
       </w:r>
       <w:proofErr w:type="spellStart"/>
       <w:r>
@@ -1040,6 +1035,7 @@
       <w:r>
         <w:t xml:space="preserve"> </w:t>
       </w:r>
+      <w:bookmarkStart w:id="0" w:name="_GoBack"/>
       <w:r>
         <w:t>-1/</w:t>
       </w:r>
@@ -1069,7 +1065,11 @@
         <w:t xml:space="preserve"> </w:t>
       </w:r>
       <w:r>
-        <w:t>1,</w:t>
+        <w:t>1</w:t>
+      </w:r>
+      <w:bookmarkEnd w:id="0"/>
+      <w:r>
+        <w:t>,</w:t>
       </w:r>
       <w:r>
         <w:t xml:space="preserve"> </w:t>
@@ -2148,7 +2148,13 @@
         <w:t>)</w:t>
       </w:r>
       <w:r>
-        <w:t xml:space="preserve">, b2 = </w:t>
+        <w:t>, b</w:t>
+      </w:r>
+      <w:r>
+        <w:t>3</w:t>
+      </w:r>
+      <w:r>
+        <w:t xml:space="preserve"> = </w:t>
       </w:r>
       <w:r>
         <w:t>-1*</w:t>
@@ -3764,11 +3770,11 @@
           <c:showPercent val="0"/>
           <c:showBubbleSize val="0"/>
         </c:dLbls>
-        <c:axId val="531971584"/>
-        <c:axId val="531973152"/>
+        <c:axId val="256022440"/>
+        <c:axId val="256020088"/>
       </c:scatterChart>
       <c:valAx>
-        <c:axId val="531971584"/>
+        <c:axId val="256022440"/>
         <c:scaling>
           <c:orientation val="minMax"/>
           <c:max val="5"/>
@@ -3882,12 +3888,12 @@
             <a:endParaRPr lang="en-US"/>
           </a:p>
         </c:txPr>
-        <c:crossAx val="531973152"/>
+        <c:crossAx val="256020088"/>
         <c:crosses val="autoZero"/>
         <c:crossBetween val="midCat"/>
       </c:valAx>
       <c:valAx>
-        <c:axId val="531973152"/>
+        <c:axId val="256020088"/>
         <c:scaling>
           <c:orientation val="minMax"/>
           <c:max val="1"/>
@@ -4000,7 +4006,7 @@
             <a:endParaRPr lang="en-US"/>
           </a:p>
         </c:txPr>
-        <c:crossAx val="531971584"/>
+        <c:crossAx val="256022440"/>
         <c:crossesAt val="-25"/>
         <c:crossBetween val="midCat"/>
       </c:valAx>
@@ -4398,11 +4404,11 @@
           <c:showPercent val="0"/>
           <c:showBubbleSize val="0"/>
         </c:dLbls>
-        <c:axId val="531974720"/>
-        <c:axId val="531972368"/>
+        <c:axId val="256019696"/>
+        <c:axId val="256022832"/>
       </c:scatterChart>
       <c:valAx>
-        <c:axId val="531974720"/>
+        <c:axId val="256019696"/>
         <c:scaling>
           <c:orientation val="minMax"/>
           <c:max val="200"/>
@@ -4515,12 +4521,12 @@
             <a:endParaRPr lang="en-US"/>
           </a:p>
         </c:txPr>
-        <c:crossAx val="531972368"/>
+        <c:crossAx val="256022832"/>
         <c:crosses val="autoZero"/>
         <c:crossBetween val="midCat"/>
       </c:valAx>
       <c:valAx>
-        <c:axId val="531972368"/>
+        <c:axId val="256022832"/>
         <c:scaling>
           <c:orientation val="minMax"/>
           <c:max val="1"/>
@@ -4633,7 +4639,7 @@
             <a:endParaRPr lang="en-US"/>
           </a:p>
         </c:txPr>
-        <c:crossAx val="531974720"/>
+        <c:crossAx val="256019696"/>
         <c:crosses val="autoZero"/>
         <c:crossBetween val="midCat"/>
       </c:valAx>
@@ -5090,11 +5096,11 @@
           <c:showPercent val="0"/>
           <c:showBubbleSize val="0"/>
         </c:dLbls>
-        <c:axId val="531974328"/>
-        <c:axId val="531973544"/>
+        <c:axId val="513467744"/>
+        <c:axId val="513464216"/>
       </c:scatterChart>
       <c:valAx>
-        <c:axId val="531974328"/>
+        <c:axId val="513467744"/>
         <c:scaling>
           <c:orientation val="minMax"/>
           <c:max val="250"/>
@@ -5207,12 +5213,12 @@
             <a:endParaRPr lang="en-US"/>
           </a:p>
         </c:txPr>
-        <c:crossAx val="531973544"/>
+        <c:crossAx val="513464216"/>
         <c:crosses val="autoZero"/>
         <c:crossBetween val="midCat"/>
       </c:valAx>
       <c:valAx>
-        <c:axId val="531973544"/>
+        <c:axId val="513464216"/>
         <c:scaling>
           <c:orientation val="minMax"/>
           <c:max val="1"/>
@@ -5325,7 +5331,7 @@
             <a:endParaRPr lang="en-US"/>
           </a:p>
         </c:txPr>
-        <c:crossAx val="531974328"/>
+        <c:crossAx val="513467744"/>
         <c:crosses val="autoZero"/>
         <c:crossBetween val="midCat"/>
       </c:valAx>
@@ -5723,11 +5729,11 @@
           <c:showPercent val="0"/>
           <c:showBubbleSize val="0"/>
         </c:dLbls>
-        <c:axId val="275005144"/>
-        <c:axId val="275003968"/>
+        <c:axId val="362891784"/>
+        <c:axId val="362892176"/>
       </c:scatterChart>
       <c:valAx>
-        <c:axId val="275005144"/>
+        <c:axId val="362891784"/>
         <c:scaling>
           <c:orientation val="minMax"/>
           <c:max val="200"/>
@@ -5840,12 +5846,12 @@
             <a:endParaRPr lang="en-US"/>
           </a:p>
         </c:txPr>
-        <c:crossAx val="275003968"/>
+        <c:crossAx val="362892176"/>
         <c:crosses val="autoZero"/>
         <c:crossBetween val="midCat"/>
       </c:valAx>
       <c:valAx>
-        <c:axId val="275003968"/>
+        <c:axId val="362892176"/>
         <c:scaling>
           <c:orientation val="minMax"/>
           <c:max val="1"/>
@@ -5958,7 +5964,7 @@
             <a:endParaRPr lang="en-US"/>
           </a:p>
         </c:txPr>
-        <c:crossAx val="275005144"/>
+        <c:crossAx val="362891784"/>
         <c:crosses val="autoZero"/>
         <c:crossBetween val="midCat"/>
       </c:valAx>

</xml_diff>